<commit_message>
Updates for font name change, "Athinkra", removed.
</commit_message>
<xml_diff>
--- a/experimental/gff/gff_sbs/source/SBS-Typing-English.docx
+++ b/experimental/gff/gff_sbs/source/SBS-Typing-English.docx
@@ -21,12 +21,24 @@
         <w:t>o</w:t>
       </w:r>
       <w:r>
-        <w:t xml:space="preserve"> Script in Qubee Style</w:t>
+        <w:t xml:space="preserve"> Script</w:t>
+      </w:r>
+      <w:r>
+        <w:br/>
+      </w:r>
+      <w:r>
+        <w:t xml:space="preserve">in </w:t>
+      </w:r>
+      <w:r>
+        <w:t xml:space="preserve">Latin </w:t>
+      </w:r>
+      <w:r>
+        <w:t>Qubee Style</w:t>
       </w:r>
     </w:p>
     <w:p>
       <w:pPr>
-        <w:spacing w:before="240" w:after="240"/>
+        <w:spacing w:before="240" w:after="200"/>
         <w:jc w:val="both"/>
       </w:pPr>
       <w:r>
@@ -78,7 +90,7 @@
                           <w:p>
                             <w:pPr>
                               <w:rPr>
-                                <w:rFonts w:ascii="Athinkra Sheek Bakrii Saphaloo" w:eastAsia="Athinkra Sheek Bakrii Saphaloo" w:hAnsi="Athinkra Sheek Bakrii Saphaloo" w:hint="eastAsia"/>
+                                <w:rFonts w:ascii="Athinkra Sheek Bakrii Saphaloo" w:eastAsia="Athinkra Sheek Bakrii Saphaloo" w:hAnsi="Athinkra Sheek Bakrii Saphaloo"/>
                                 <w:color w:val="029332"/>
                                 <w:sz w:val="28"/>
                                 <w:szCs w:val="28"/>
@@ -203,14 +215,20 @@
         <w:t>o</w:t>
       </w:r>
       <w:r>
-        <w:t xml:space="preserve"> script using Qubee orthography rules. The keyboard requires the included </w:t>
+        <w:t xml:space="preserve"> script using Qubee </w:t>
+      </w:r>
+      <w:r>
+        <w:t xml:space="preserve">Latin </w:t>
+      </w:r>
+      <w:r>
+        <w:t xml:space="preserve">orthography rules. The keyboard requires the included </w:t>
       </w:r>
       <w:r>
         <w:rPr>
           <w:i/>
           <w:iCs/>
         </w:rPr>
-        <w:t xml:space="preserve">“Athinkra </w:t>
+        <w:t>“</w:t>
       </w:r>
       <w:r>
         <w:rPr>
@@ -366,7 +384,7 @@
     </w:p>
     <w:p>
       <w:pPr>
-        <w:spacing w:after="240"/>
+        <w:spacing w:after="200"/>
         <w:jc w:val="both"/>
         <w:rPr>
           <w:rFonts w:eastAsia="Athinkra – Sheikh Bakri Sapalo"/>
@@ -621,7 +639,7 @@
     </w:p>
     <w:p>
       <w:pPr>
-        <w:spacing w:after="240"/>
+        <w:spacing w:after="200"/>
         <w:jc w:val="both"/>
         <w:rPr>
           <w:sz w:val="22"/>
@@ -793,7 +811,7 @@
     <w:p>
       <w:pPr>
         <w:shd w:val="clear" w:color="auto" w:fill="FFFFFE"/>
-        <w:spacing w:after="240" w:line="210" w:lineRule="atLeast"/>
+        <w:spacing w:after="200" w:line="210" w:lineRule="atLeast"/>
       </w:pPr>
       <w:r>
         <w:t xml:space="preserve">Apostrophe, </w:t>
@@ -1046,15 +1064,15 @@
         <w:shd w:val="clear" w:color="auto" w:fill="FFFFFE"/>
         <w:spacing w:line="210" w:lineRule="atLeast"/>
         <w:rPr>
-          <w:sz w:val="20"/>
-          <w:szCs w:val="20"/>
+          <w:sz w:val="18"/>
+          <w:szCs w:val="18"/>
         </w:rPr>
       </w:pPr>
     </w:p>
     <w:p>
       <w:pPr>
         <w:shd w:val="clear" w:color="auto" w:fill="FFFFFE"/>
-        <w:spacing w:after="240" w:line="210" w:lineRule="atLeast"/>
+        <w:spacing w:after="200" w:line="210" w:lineRule="atLeast"/>
       </w:pPr>
       <w:r>
         <w:t xml:space="preserve">A special case is for the “glottal stop” in the </w:t>
@@ -1305,7 +1323,7 @@
     <w:p>
       <w:pPr>
         <w:shd w:val="clear" w:color="auto" w:fill="FFFFFE"/>
-        <w:spacing w:after="240" w:line="210" w:lineRule="atLeast"/>
+        <w:spacing w:after="200" w:line="210" w:lineRule="atLeast"/>
       </w:pPr>
       <w:r>
         <w:t xml:space="preserve">Finally, to type an apostrophe by itself, press the apostrophe key two times: </w:t>

</xml_diff>